<commit_message>
Updated SDD and User Manual.
</commit_message>
<xml_diff>
--- a/BooleanCircuits/Resources/Documents/Boolean Circuits - User Manual.docx
+++ b/BooleanCircuits/Resources/Documents/Boolean Circuits - User Manual.docx
@@ -385,17 +385,432 @@
         </w:rPr>
       </w:pPr>
     </w:p>
+    <w:sdt>
+      <w:sdtPr>
+        <w:rPr>
+          <w:rFonts w:asciiTheme="minorHAnsi" w:eastAsiaTheme="minorEastAsia" w:hAnsiTheme="minorHAnsi" w:cstheme="minorBidi"/>
+          <w:b w:val="0"/>
+          <w:bCs w:val="0"/>
+          <w:color w:val="auto"/>
+          <w:kern w:val="2"/>
+          <w:sz w:val="24"/>
+          <w:szCs w:val="24"/>
+          <w:lang w:eastAsia="en-US"/>
+        </w:rPr>
+        <w:id w:val="284017964"/>
+        <w:docPartObj>
+          <w:docPartGallery w:val="Table of Contents"/>
+          <w:docPartUnique/>
+        </w:docPartObj>
+      </w:sdtPr>
+      <w:sdtEndPr>
+        <w:rPr>
+          <w:rFonts w:eastAsiaTheme="minorHAnsi"/>
+          <w:kern w:val="0"/>
+          <w:sz w:val="22"/>
+          <w:szCs w:val="22"/>
+        </w:rPr>
+      </w:sdtEndPr>
+      <w:sdtContent>
+        <w:p>
+          <w:pPr>
+            <w:pStyle w:val="Innehllsfrteckningsrubrik"/>
+          </w:pPr>
+          <w:r>
+            <w:rPr>
+              <w:color w:val="auto"/>
+            </w:rPr>
+            <w:t xml:space="preserve">Table of </w:t>
+          </w:r>
+          <w:proofErr w:type="spellStart"/>
+          <w:r>
+            <w:rPr>
+              <w:color w:val="auto"/>
+            </w:rPr>
+            <w:t>contents</w:t>
+          </w:r>
+          <w:proofErr w:type="spellEnd"/>
+        </w:p>
+        <w:p>
+          <w:pPr>
+            <w:pStyle w:val="Innehll1"/>
+          </w:pPr>
+          <w:r>
+            <w:t xml:space="preserve">1. </w:t>
+          </w:r>
+          <w:proofErr w:type="spellStart"/>
+          <w:r>
+            <w:t>Introduction</w:t>
+          </w:r>
+          <w:proofErr w:type="spellEnd"/>
+          <w:r>
+            <w:ptab w:relativeTo="margin" w:alignment="right" w:leader="dot"/>
+          </w:r>
+          <w:r>
+            <w:t>3</w:t>
+          </w:r>
+        </w:p>
+        <w:p>
+          <w:pPr>
+            <w:pStyle w:val="Innehll2"/>
+          </w:pPr>
+          <w:r>
+            <w:t xml:space="preserve">1.1 The </w:t>
+          </w:r>
+          <w:proofErr w:type="spellStart"/>
+          <w:r>
+            <w:t>application</w:t>
+          </w:r>
+          <w:proofErr w:type="spellEnd"/>
+          <w:r>
+            <w:ptab w:relativeTo="margin" w:alignment="right" w:leader="dot"/>
+          </w:r>
+          <w:r>
+            <w:t>3</w:t>
+          </w:r>
+        </w:p>
+        <w:p>
+          <w:pPr>
+            <w:pStyle w:val="Innehll1"/>
+          </w:pPr>
+          <w:r>
+            <w:t xml:space="preserve">2. </w:t>
+          </w:r>
+          <w:proofErr w:type="spellStart"/>
+          <w:r>
+            <w:t>Understanding</w:t>
+          </w:r>
+          <w:proofErr w:type="spellEnd"/>
+          <w:r>
+            <w:t xml:space="preserve"> the </w:t>
+          </w:r>
+          <w:proofErr w:type="spellStart"/>
+          <w:r>
+            <w:t>GUI</w:t>
+          </w:r>
+          <w:proofErr w:type="spellEnd"/>
+          <w:r>
+            <w:ptab w:relativeTo="margin" w:alignment="right" w:leader="dot"/>
+          </w:r>
+          <w:r>
+            <w:t>3</w:t>
+          </w:r>
+        </w:p>
+        <w:p>
+          <w:pPr>
+            <w:pStyle w:val="Innehll2"/>
+          </w:pPr>
+          <w:r>
+            <w:t xml:space="preserve">2.1 </w:t>
+          </w:r>
+          <w:proofErr w:type="spellStart"/>
+          <w:r>
+            <w:t>Menu</w:t>
+          </w:r>
+          <w:proofErr w:type="spellEnd"/>
+          <w:r>
+            <w:ptab w:relativeTo="margin" w:alignment="right" w:leader="dot"/>
+          </w:r>
+          <w:r>
+            <w:t>3</w:t>
+          </w:r>
+        </w:p>
+        <w:p>
+          <w:pPr>
+            <w:pStyle w:val="Innehll2"/>
+          </w:pPr>
+          <w:r>
+            <w:t xml:space="preserve">2.2 </w:t>
+          </w:r>
+          <w:proofErr w:type="spellStart"/>
+          <w:r>
+            <w:t>Toolbar</w:t>
+          </w:r>
+          <w:proofErr w:type="spellEnd"/>
+          <w:r>
+            <w:ptab w:relativeTo="margin" w:alignment="right" w:leader="dot"/>
+          </w:r>
+          <w:r>
+            <w:t>4</w:t>
+          </w:r>
+        </w:p>
+        <w:p>
+          <w:pPr>
+            <w:pStyle w:val="Innehll2"/>
+          </w:pPr>
+          <w:r>
+            <w:t xml:space="preserve">2.3 </w:t>
+          </w:r>
+          <w:proofErr w:type="spellStart"/>
+          <w:r>
+            <w:t>Palette</w:t>
+          </w:r>
+          <w:proofErr w:type="spellEnd"/>
+          <w:r>
+            <w:ptab w:relativeTo="margin" w:alignment="right" w:leader="dot"/>
+          </w:r>
+          <w:r>
+            <w:t>4</w:t>
+          </w:r>
+        </w:p>
+        <w:p>
+          <w:pPr>
+            <w:pStyle w:val="Innehll2"/>
+          </w:pPr>
+          <w:r>
+            <w:t xml:space="preserve">2.4 Center </w:t>
+          </w:r>
+          <w:proofErr w:type="spellStart"/>
+          <w:r>
+            <w:t>stage</w:t>
+          </w:r>
+          <w:proofErr w:type="spellEnd"/>
+          <w:r>
+            <w:ptab w:relativeTo="margin" w:alignment="right" w:leader="dot"/>
+          </w:r>
+          <w:r>
+            <w:t>4</w:t>
+          </w:r>
+        </w:p>
+        <w:p>
+          <w:pPr>
+            <w:pStyle w:val="Innehll2"/>
+          </w:pPr>
+          <w:r>
+            <w:t xml:space="preserve">2.5 Pop up </w:t>
+          </w:r>
+          <w:proofErr w:type="spellStart"/>
+          <w:r>
+            <w:t>menu</w:t>
+          </w:r>
+          <w:proofErr w:type="spellEnd"/>
+          <w:r>
+            <w:ptab w:relativeTo="margin" w:alignment="right" w:leader="dot"/>
+          </w:r>
+          <w:r>
+            <w:t>5</w:t>
+          </w:r>
+        </w:p>
+        <w:p>
+          <w:pPr>
+            <w:pStyle w:val="Innehll1"/>
+          </w:pPr>
+          <w:r>
+            <w:t xml:space="preserve">3. </w:t>
+          </w:r>
+          <w:proofErr w:type="spellStart"/>
+          <w:r>
+            <w:t>Functionality</w:t>
+          </w:r>
+          <w:proofErr w:type="spellEnd"/>
+          <w:r>
+            <w:ptab w:relativeTo="margin" w:alignment="right" w:leader="dot"/>
+          </w:r>
+          <w:r>
+            <w:t>5</w:t>
+          </w:r>
+        </w:p>
+        <w:p>
+          <w:pPr>
+            <w:pStyle w:val="Innehll2"/>
+          </w:pPr>
+          <w:r>
+            <w:t xml:space="preserve">3.1 </w:t>
+          </w:r>
+          <w:proofErr w:type="spellStart"/>
+          <w:r>
+            <w:t>Workspace</w:t>
+          </w:r>
+          <w:proofErr w:type="spellEnd"/>
+          <w:r>
+            <w:ptab w:relativeTo="margin" w:alignment="right" w:leader="dot"/>
+          </w:r>
+          <w:r>
+            <w:t>5</w:t>
+          </w:r>
+        </w:p>
+        <w:p>
+          <w:pPr>
+            <w:pStyle w:val="Innehll2"/>
+          </w:pPr>
+          <w:r>
+            <w:t xml:space="preserve">3.2 </w:t>
+          </w:r>
+          <w:proofErr w:type="spellStart"/>
+          <w:r>
+            <w:t>Saving</w:t>
+          </w:r>
+          <w:proofErr w:type="spellEnd"/>
+          <w:r>
+            <w:t xml:space="preserve">, </w:t>
+          </w:r>
+          <w:proofErr w:type="spellStart"/>
+          <w:r>
+            <w:t>opening</w:t>
+          </w:r>
+          <w:proofErr w:type="spellEnd"/>
+          <w:r>
+            <w:t xml:space="preserve"> and </w:t>
+          </w:r>
+          <w:proofErr w:type="spellStart"/>
+          <w:r>
+            <w:t>importing</w:t>
+          </w:r>
+          <w:proofErr w:type="spellEnd"/>
+          <w:r>
+            <w:t xml:space="preserve"> </w:t>
+          </w:r>
+          <w:proofErr w:type="spellStart"/>
+          <w:r>
+            <w:t>files</w:t>
+          </w:r>
+          <w:proofErr w:type="spellEnd"/>
+          <w:r>
+            <w:ptab w:relativeTo="margin" w:alignment="right" w:leader="dot"/>
+          </w:r>
+          <w:r>
+            <w:t>5</w:t>
+          </w:r>
+        </w:p>
+        <w:p>
+          <w:pPr>
+            <w:pStyle w:val="Innehll2"/>
+          </w:pPr>
+          <w:r>
+            <w:t xml:space="preserve">3.3 </w:t>
+          </w:r>
+          <w:proofErr w:type="spellStart"/>
+          <w:r>
+            <w:t>Build</w:t>
+          </w:r>
+          <w:proofErr w:type="spellEnd"/>
+          <w:r>
+            <w:t xml:space="preserve"> </w:t>
+          </w:r>
+          <w:proofErr w:type="spellStart"/>
+          <w:r>
+            <w:t>circuit</w:t>
+          </w:r>
+          <w:proofErr w:type="spellEnd"/>
+          <w:r>
+            <w:ptab w:relativeTo="margin" w:alignment="right" w:leader="dot"/>
+          </w:r>
+          <w:r>
+            <w:t>6</w:t>
+          </w:r>
+        </w:p>
+        <w:p>
+          <w:pPr>
+            <w:pStyle w:val="Innehll2"/>
+          </w:pPr>
+          <w:r>
+            <w:t xml:space="preserve">3.4 Edit </w:t>
+          </w:r>
+          <w:proofErr w:type="spellStart"/>
+          <w:r>
+            <w:t>circuit</w:t>
+          </w:r>
+          <w:proofErr w:type="spellEnd"/>
+          <w:r>
+            <w:ptab w:relativeTo="margin" w:alignment="right" w:leader="dot"/>
+          </w:r>
+          <w:r>
+            <w:t>6</w:t>
+          </w:r>
+        </w:p>
+        <w:p>
+          <w:pPr>
+            <w:pStyle w:val="Innehll2"/>
+          </w:pPr>
+          <w:r>
+            <w:t xml:space="preserve">3.5 </w:t>
+          </w:r>
+          <w:proofErr w:type="spellStart"/>
+          <w:r>
+            <w:t>Running</w:t>
+          </w:r>
+          <w:proofErr w:type="spellEnd"/>
+          <w:r>
+            <w:t xml:space="preserve"> </w:t>
+          </w:r>
+          <w:proofErr w:type="spellStart"/>
+          <w:r>
+            <w:t>circuit</w:t>
+          </w:r>
+          <w:proofErr w:type="spellEnd"/>
+          <w:r>
+            <w:ptab w:relativeTo="margin" w:alignment="right" w:leader="dot"/>
+          </w:r>
+          <w:r>
+            <w:t>7</w:t>
+          </w:r>
+        </w:p>
+        <w:p>
+          <w:pPr>
+            <w:pStyle w:val="Innehll2"/>
+          </w:pPr>
+          <w:r>
+            <w:t xml:space="preserve">3.6 </w:t>
+          </w:r>
+          <w:proofErr w:type="spellStart"/>
+          <w:r>
+            <w:t>Graphical</w:t>
+          </w:r>
+          <w:proofErr w:type="spellEnd"/>
+          <w:r>
+            <w:t xml:space="preserve"> representation settings</w:t>
+          </w:r>
+          <w:r>
+            <w:ptab w:relativeTo="margin" w:alignment="right" w:leader="dot"/>
+          </w:r>
+          <w:r>
+            <w:t>7</w:t>
+          </w:r>
+        </w:p>
+        <w:p>
+          <w:pPr>
+            <w:pStyle w:val="Innehll1"/>
+          </w:pPr>
+          <w:r>
+            <w:t xml:space="preserve">4. Script </w:t>
+          </w:r>
+          <w:proofErr w:type="spellStart"/>
+          <w:r>
+            <w:t>language</w:t>
+          </w:r>
+          <w:proofErr w:type="spellEnd"/>
+          <w:r>
+            <w:ptab w:relativeTo="margin" w:alignment="right" w:leader="dot"/>
+          </w:r>
+          <w:r>
+            <w:t>7</w:t>
+          </w:r>
+        </w:p>
+        <w:p>
+          <w:pPr>
+            <w:pStyle w:val="Innehll1"/>
+          </w:pPr>
+          <w:r>
+            <w:t>5. Credits</w:t>
+          </w:r>
+          <w:r>
+            <w:ptab w:relativeTo="margin" w:alignment="right" w:leader="dot"/>
+          </w:r>
+          <w:r>
+            <w:t>8</w:t>
+          </w:r>
+        </w:p>
+        <w:p/>
+        <w:p>
+          <w:pPr>
+            <w:pStyle w:val="Innehll3"/>
+          </w:pPr>
+        </w:p>
+      </w:sdtContent>
+    </w:sdt>
     <w:p>
       <w:pPr>
-        <w:rPr>
-          <w:rFonts w:ascii="Times" w:hAnsi="Times"/>
-          <w:color w:val="000000"/>
-          <w:sz w:val="22"/>
-          <w:szCs w:val="22"/>
-          <w:lang w:eastAsia="sv-SE"/>
-        </w:rPr>
-      </w:pPr>
-      <w:r>
+        <w:spacing w:after="0"/>
         <w:rPr>
           <w:rFonts w:ascii="Cambria" w:hAnsi="Cambria"/>
           <w:b/>
@@ -405,34 +820,7 @@
           <w:szCs w:val="22"/>
           <w:lang w:eastAsia="sv-SE"/>
         </w:rPr>
-        <w:t xml:space="preserve">1. </w:t>
-      </w:r>
-      <w:proofErr w:type="spellStart"/>
-      <w:r>
-        <w:rPr>
-          <w:rFonts w:ascii="Cambria" w:hAnsi="Cambria"/>
-          <w:b/>
-          <w:bCs/>
-          <w:color w:val="000000"/>
-          <w:sz w:val="22"/>
-          <w:szCs w:val="22"/>
-          <w:lang w:eastAsia="sv-SE"/>
-        </w:rPr>
-        <w:t>Introduction</w:t>
-      </w:r>
-      <w:proofErr w:type="spellEnd"/>
-      <w:r>
-        <w:rPr>
-          <w:rFonts w:ascii="Cambria" w:hAnsi="Cambria"/>
-          <w:b/>
-          <w:bCs/>
-          <w:color w:val="000000"/>
-          <w:sz w:val="22"/>
-          <w:szCs w:val="22"/>
-          <w:lang w:eastAsia="sv-SE"/>
-        </w:rPr>
-        <w:t xml:space="preserve"> </w:t>
-      </w:r>
+      </w:pPr>
       <w:r>
         <w:rPr>
           <w:rFonts w:ascii="Times" w:hAnsi="Times"/>
@@ -445,43 +833,6 @@
       </w:r>
       <w:r>
         <w:rPr>
-          <w:rFonts w:ascii="Cambria" w:hAnsi="Cambria"/>
-          <w:b/>
-          <w:bCs/>
-          <w:color w:val="000000"/>
-          <w:sz w:val="22"/>
-          <w:lang w:eastAsia="sv-SE"/>
-        </w:rPr>
-        <w:tab/>
-      </w:r>
-      <w:r>
-        <w:rPr>
-          <w:rFonts w:ascii="Cambria" w:hAnsi="Cambria"/>
-          <w:b/>
-          <w:bCs/>
-          <w:color w:val="000000"/>
-          <w:sz w:val="22"/>
-          <w:szCs w:val="22"/>
-          <w:lang w:eastAsia="sv-SE"/>
-        </w:rPr>
-        <w:t xml:space="preserve">1.1 The </w:t>
-      </w:r>
-      <w:proofErr w:type="spellStart"/>
-      <w:r>
-        <w:rPr>
-          <w:rFonts w:ascii="Cambria" w:hAnsi="Cambria"/>
-          <w:b/>
-          <w:bCs/>
-          <w:color w:val="000000"/>
-          <w:sz w:val="22"/>
-          <w:szCs w:val="22"/>
-          <w:lang w:eastAsia="sv-SE"/>
-        </w:rPr>
-        <w:t>application</w:t>
-      </w:r>
-      <w:proofErr w:type="spellEnd"/>
-      <w:r>
-        <w:rPr>
           <w:rFonts w:ascii="Times" w:hAnsi="Times"/>
           <w:color w:val="000000"/>
           <w:sz w:val="22"/>
@@ -492,70 +843,6 @@
       </w:r>
       <w:r>
         <w:rPr>
-          <w:rFonts w:ascii="Cambria" w:hAnsi="Cambria"/>
-          <w:b/>
-          <w:bCs/>
-          <w:color w:val="000000"/>
-          <w:sz w:val="22"/>
-          <w:szCs w:val="22"/>
-          <w:lang w:eastAsia="sv-SE"/>
-        </w:rPr>
-        <w:t xml:space="preserve">2. </w:t>
-      </w:r>
-      <w:proofErr w:type="spellStart"/>
-      <w:r>
-        <w:rPr>
-          <w:rFonts w:ascii="Cambria" w:hAnsi="Cambria"/>
-          <w:b/>
-          <w:bCs/>
-          <w:color w:val="000000"/>
-          <w:sz w:val="22"/>
-          <w:szCs w:val="22"/>
-          <w:lang w:eastAsia="sv-SE"/>
-        </w:rPr>
-        <w:t>Understanding</w:t>
-      </w:r>
-      <w:proofErr w:type="spellEnd"/>
-      <w:r>
-        <w:rPr>
-          <w:rFonts w:ascii="Cambria" w:hAnsi="Cambria"/>
-          <w:b/>
-          <w:bCs/>
-          <w:color w:val="000000"/>
-          <w:sz w:val="22"/>
-          <w:szCs w:val="22"/>
-          <w:lang w:eastAsia="sv-SE"/>
-        </w:rPr>
-        <w:t xml:space="preserve"> the </w:t>
-      </w:r>
-      <w:proofErr w:type="spellStart"/>
-      <w:r>
-        <w:rPr>
-          <w:rFonts w:ascii="Cambria" w:hAnsi="Cambria"/>
-          <w:b/>
-          <w:bCs/>
-          <w:color w:val="000000"/>
-          <w:sz w:val="22"/>
-          <w:szCs w:val="22"/>
-          <w:lang w:eastAsia="sv-SE"/>
-        </w:rPr>
-        <w:t>GUI</w:t>
-      </w:r>
-      <w:proofErr w:type="spellEnd"/>
-      <w:r>
-        <w:rPr>
-          <w:rFonts w:ascii="Cambria" w:hAnsi="Cambria"/>
-          <w:b/>
-          <w:bCs/>
-          <w:color w:val="000000"/>
-          <w:sz w:val="22"/>
-          <w:szCs w:val="22"/>
-          <w:lang w:eastAsia="sv-SE"/>
-        </w:rPr>
-        <w:t xml:space="preserve"> </w:t>
-      </w:r>
-      <w:r>
-        <w:rPr>
           <w:rFonts w:ascii="Times" w:hAnsi="Times"/>
           <w:color w:val="000000"/>
           <w:sz w:val="22"/>
@@ -566,43 +853,6 @@
       </w:r>
       <w:r>
         <w:rPr>
-          <w:rFonts w:ascii="Cambria" w:hAnsi="Cambria"/>
-          <w:b/>
-          <w:bCs/>
-          <w:color w:val="000000"/>
-          <w:sz w:val="22"/>
-          <w:lang w:eastAsia="sv-SE"/>
-        </w:rPr>
-        <w:tab/>
-      </w:r>
-      <w:r>
-        <w:rPr>
-          <w:rFonts w:ascii="Cambria" w:hAnsi="Cambria"/>
-          <w:b/>
-          <w:bCs/>
-          <w:color w:val="000000"/>
-          <w:sz w:val="22"/>
-          <w:szCs w:val="22"/>
-          <w:lang w:eastAsia="sv-SE"/>
-        </w:rPr>
-        <w:t xml:space="preserve">2.1 </w:t>
-      </w:r>
-      <w:proofErr w:type="spellStart"/>
-      <w:r>
-        <w:rPr>
-          <w:rFonts w:ascii="Cambria" w:hAnsi="Cambria"/>
-          <w:b/>
-          <w:bCs/>
-          <w:color w:val="000000"/>
-          <w:sz w:val="22"/>
-          <w:szCs w:val="22"/>
-          <w:lang w:eastAsia="sv-SE"/>
-        </w:rPr>
-        <w:t>Menu</w:t>
-      </w:r>
-      <w:proofErr w:type="spellEnd"/>
-      <w:r>
-        <w:rPr>
           <w:rFonts w:ascii="Times" w:hAnsi="Times"/>
           <w:color w:val="000000"/>
           <w:sz w:val="22"/>
@@ -613,55 +863,6 @@
       </w:r>
       <w:r>
         <w:rPr>
-          <w:rFonts w:ascii="Cambria" w:hAnsi="Cambria"/>
-          <w:b/>
-          <w:bCs/>
-          <w:color w:val="000000"/>
-          <w:sz w:val="22"/>
-          <w:lang w:eastAsia="sv-SE"/>
-        </w:rPr>
-        <w:tab/>
-      </w:r>
-      <w:r>
-        <w:rPr>
-          <w:rFonts w:ascii="Cambria" w:hAnsi="Cambria"/>
-          <w:b/>
-          <w:bCs/>
-          <w:color w:val="000000"/>
-          <w:sz w:val="22"/>
-          <w:szCs w:val="22"/>
-          <w:lang w:eastAsia="sv-SE"/>
-        </w:rPr>
-        <w:t xml:space="preserve">2.2 </w:t>
-      </w:r>
-      <w:proofErr w:type="spellStart"/>
-      <w:r>
-        <w:rPr>
-          <w:rFonts w:ascii="Cambria" w:hAnsi="Cambria"/>
-          <w:b/>
-          <w:bCs/>
-          <w:color w:val="000000"/>
-          <w:sz w:val="22"/>
-          <w:szCs w:val="22"/>
-          <w:lang w:eastAsia="sv-SE"/>
-        </w:rPr>
-        <w:t>Toolbar</w:t>
-      </w:r>
-      <w:proofErr w:type="spellEnd"/>
-      <w:r>
-        <w:rPr>
-          <w:rFonts w:ascii="Cambria" w:hAnsi="Cambria"/>
-          <w:b/>
-          <w:bCs/>
-          <w:color w:val="000000"/>
-          <w:sz w:val="22"/>
-          <w:szCs w:val="22"/>
-          <w:lang w:eastAsia="sv-SE"/>
-        </w:rPr>
-        <w:t xml:space="preserve"> </w:t>
-      </w:r>
-      <w:r>
-        <w:rPr>
           <w:rFonts w:ascii="Times" w:hAnsi="Times"/>
           <w:color w:val="000000"/>
           <w:sz w:val="22"/>
@@ -672,55 +873,6 @@
       </w:r>
       <w:r>
         <w:rPr>
-          <w:rFonts w:ascii="Cambria" w:hAnsi="Cambria"/>
-          <w:b/>
-          <w:bCs/>
-          <w:color w:val="000000"/>
-          <w:sz w:val="22"/>
-          <w:lang w:eastAsia="sv-SE"/>
-        </w:rPr>
-        <w:tab/>
-      </w:r>
-      <w:r>
-        <w:rPr>
-          <w:rFonts w:ascii="Cambria" w:hAnsi="Cambria"/>
-          <w:b/>
-          <w:bCs/>
-          <w:color w:val="000000"/>
-          <w:sz w:val="22"/>
-          <w:szCs w:val="22"/>
-          <w:lang w:eastAsia="sv-SE"/>
-        </w:rPr>
-        <w:t xml:space="preserve">2.3 </w:t>
-      </w:r>
-      <w:proofErr w:type="spellStart"/>
-      <w:r>
-        <w:rPr>
-          <w:rFonts w:ascii="Cambria" w:hAnsi="Cambria"/>
-          <w:b/>
-          <w:bCs/>
-          <w:color w:val="000000"/>
-          <w:sz w:val="22"/>
-          <w:szCs w:val="22"/>
-          <w:lang w:eastAsia="sv-SE"/>
-        </w:rPr>
-        <w:t>Palette</w:t>
-      </w:r>
-      <w:proofErr w:type="spellEnd"/>
-      <w:r>
-        <w:rPr>
-          <w:rFonts w:ascii="Cambria" w:hAnsi="Cambria"/>
-          <w:b/>
-          <w:bCs/>
-          <w:color w:val="000000"/>
-          <w:sz w:val="22"/>
-          <w:szCs w:val="22"/>
-          <w:lang w:eastAsia="sv-SE"/>
-        </w:rPr>
-        <w:t xml:space="preserve"> </w:t>
-      </w:r>
-      <w:r>
-        <w:rPr>
           <w:rFonts w:ascii="Times" w:hAnsi="Times"/>
           <w:color w:val="000000"/>
           <w:sz w:val="22"/>
@@ -731,43 +883,6 @@
       </w:r>
       <w:r>
         <w:rPr>
-          <w:rFonts w:ascii="Cambria" w:hAnsi="Cambria"/>
-          <w:b/>
-          <w:bCs/>
-          <w:color w:val="000000"/>
-          <w:sz w:val="22"/>
-          <w:lang w:eastAsia="sv-SE"/>
-        </w:rPr>
-        <w:tab/>
-      </w:r>
-      <w:r>
-        <w:rPr>
-          <w:rFonts w:ascii="Cambria" w:hAnsi="Cambria"/>
-          <w:b/>
-          <w:bCs/>
-          <w:color w:val="000000"/>
-          <w:sz w:val="22"/>
-          <w:szCs w:val="22"/>
-          <w:lang w:eastAsia="sv-SE"/>
-        </w:rPr>
-        <w:t xml:space="preserve">2.4 Center </w:t>
-      </w:r>
-      <w:proofErr w:type="spellStart"/>
-      <w:r>
-        <w:rPr>
-          <w:rFonts w:ascii="Cambria" w:hAnsi="Cambria"/>
-          <w:b/>
-          <w:bCs/>
-          <w:color w:val="000000"/>
-          <w:sz w:val="22"/>
-          <w:szCs w:val="22"/>
-          <w:lang w:eastAsia="sv-SE"/>
-        </w:rPr>
-        <w:t>stage</w:t>
-      </w:r>
-      <w:proofErr w:type="spellEnd"/>
-      <w:r>
-        <w:rPr>
           <w:rFonts w:ascii="Times" w:hAnsi="Times"/>
           <w:color w:val="000000"/>
           <w:sz w:val="22"/>
@@ -778,43 +893,6 @@
       </w:r>
       <w:r>
         <w:rPr>
-          <w:rFonts w:ascii="Cambria" w:hAnsi="Cambria"/>
-          <w:b/>
-          <w:bCs/>
-          <w:color w:val="000000"/>
-          <w:sz w:val="22"/>
-          <w:lang w:eastAsia="sv-SE"/>
-        </w:rPr>
-        <w:tab/>
-      </w:r>
-      <w:r>
-        <w:rPr>
-          <w:rFonts w:ascii="Cambria" w:hAnsi="Cambria"/>
-          <w:b/>
-          <w:bCs/>
-          <w:color w:val="000000"/>
-          <w:sz w:val="22"/>
-          <w:szCs w:val="22"/>
-          <w:lang w:eastAsia="sv-SE"/>
-        </w:rPr>
-        <w:t xml:space="preserve">2.5 Pop up </w:t>
-      </w:r>
-      <w:proofErr w:type="spellStart"/>
-      <w:r>
-        <w:rPr>
-          <w:rFonts w:ascii="Cambria" w:hAnsi="Cambria"/>
-          <w:b/>
-          <w:bCs/>
-          <w:color w:val="000000"/>
-          <w:sz w:val="22"/>
-          <w:szCs w:val="22"/>
-          <w:lang w:eastAsia="sv-SE"/>
-        </w:rPr>
-        <w:t>menu</w:t>
-      </w:r>
-      <w:proofErr w:type="spellEnd"/>
-      <w:r>
-        <w:rPr>
           <w:rFonts w:ascii="Times" w:hAnsi="Times"/>
           <w:color w:val="000000"/>
           <w:sz w:val="22"/>
@@ -825,44 +903,6 @@
       </w:r>
       <w:r>
         <w:rPr>
-          <w:rFonts w:ascii="Cambria" w:hAnsi="Cambria"/>
-          <w:b/>
-          <w:bCs/>
-          <w:color w:val="000000"/>
-          <w:sz w:val="22"/>
-          <w:szCs w:val="22"/>
-          <w:lang w:eastAsia="sv-SE"/>
-        </w:rPr>
-        <w:t xml:space="preserve">3. </w:t>
-      </w:r>
-      <w:proofErr w:type="spellStart"/>
-      <w:r>
-        <w:rPr>
-          <w:rFonts w:ascii="Cambria" w:hAnsi="Cambria"/>
-          <w:b/>
-          <w:bCs/>
-          <w:color w:val="000000"/>
-          <w:sz w:val="22"/>
-          <w:szCs w:val="22"/>
-          <w:lang w:eastAsia="sv-SE"/>
-        </w:rPr>
-        <w:t>Functionality</w:t>
-      </w:r>
-      <w:proofErr w:type="spellEnd"/>
-      <w:r>
-        <w:rPr>
-          <w:rFonts w:ascii="Cambria" w:hAnsi="Cambria"/>
-          <w:b/>
-          <w:bCs/>
-          <w:color w:val="000000"/>
-          <w:sz w:val="22"/>
-          <w:szCs w:val="22"/>
-          <w:lang w:eastAsia="sv-SE"/>
-        </w:rPr>
-        <w:t xml:space="preserve"> </w:t>
-      </w:r>
-      <w:r>
-        <w:rPr>
           <w:rFonts w:ascii="Times" w:hAnsi="Times"/>
           <w:color w:val="000000"/>
           <w:sz w:val="22"/>
@@ -873,432 +913,6 @@
       </w:r>
       <w:r>
         <w:rPr>
-          <w:rFonts w:ascii="Cambria" w:hAnsi="Cambria"/>
-          <w:b/>
-          <w:bCs/>
-          <w:color w:val="000000"/>
-          <w:sz w:val="22"/>
-          <w:lang w:eastAsia="sv-SE"/>
-        </w:rPr>
-        <w:tab/>
-      </w:r>
-      <w:r>
-        <w:rPr>
-          <w:rFonts w:ascii="Cambria" w:hAnsi="Cambria"/>
-          <w:b/>
-          <w:bCs/>
-          <w:color w:val="000000"/>
-          <w:sz w:val="22"/>
-          <w:szCs w:val="22"/>
-          <w:lang w:eastAsia="sv-SE"/>
-        </w:rPr>
-        <w:t xml:space="preserve">3.1 </w:t>
-      </w:r>
-      <w:proofErr w:type="spellStart"/>
-      <w:r>
-        <w:rPr>
-          <w:rFonts w:ascii="Cambria" w:hAnsi="Cambria"/>
-          <w:b/>
-          <w:bCs/>
-          <w:color w:val="000000"/>
-          <w:sz w:val="22"/>
-          <w:szCs w:val="22"/>
-          <w:lang w:eastAsia="sv-SE"/>
-        </w:rPr>
-        <w:t>Workspace</w:t>
-      </w:r>
-      <w:proofErr w:type="spellEnd"/>
-    </w:p>
-    <w:p>
-      <w:pPr>
-        <w:spacing w:after="0"/>
-        <w:ind w:firstLine="720"/>
-        <w:rPr>
-          <w:rFonts w:ascii="Times" w:hAnsi="Times" w:cs="Times New Roman"/>
-          <w:color w:val="000000"/>
-          <w:sz w:val="22"/>
-          <w:szCs w:val="22"/>
-          <w:lang w:eastAsia="sv-SE"/>
-        </w:rPr>
-      </w:pPr>
-      <w:r>
-        <w:rPr>
-          <w:rFonts w:ascii="Cambria" w:hAnsi="Cambria" w:cs="Times New Roman"/>
-          <w:b/>
-          <w:bCs/>
-          <w:color w:val="000000"/>
-          <w:sz w:val="22"/>
-          <w:szCs w:val="22"/>
-          <w:lang w:eastAsia="sv-SE"/>
-        </w:rPr>
-        <w:t xml:space="preserve">3.2 </w:t>
-      </w:r>
-      <w:proofErr w:type="spellStart"/>
-      <w:r>
-        <w:rPr>
-          <w:rFonts w:ascii="Cambria" w:hAnsi="Cambria" w:cs="Times New Roman"/>
-          <w:b/>
-          <w:bCs/>
-          <w:color w:val="000000"/>
-          <w:sz w:val="22"/>
-          <w:szCs w:val="22"/>
-          <w:lang w:eastAsia="sv-SE"/>
-        </w:rPr>
-        <w:t>Saving</w:t>
-      </w:r>
-      <w:proofErr w:type="spellEnd"/>
-      <w:r>
-        <w:rPr>
-          <w:rFonts w:ascii="Cambria" w:hAnsi="Cambria" w:cs="Times New Roman"/>
-          <w:b/>
-          <w:bCs/>
-          <w:color w:val="000000"/>
-          <w:sz w:val="22"/>
-          <w:szCs w:val="22"/>
-          <w:lang w:eastAsia="sv-SE"/>
-        </w:rPr>
-        <w:t xml:space="preserve">, </w:t>
-      </w:r>
-      <w:proofErr w:type="spellStart"/>
-      <w:r>
-        <w:rPr>
-          <w:rFonts w:ascii="Cambria" w:hAnsi="Cambria" w:cs="Times New Roman"/>
-          <w:b/>
-          <w:bCs/>
-          <w:color w:val="000000"/>
-          <w:sz w:val="22"/>
-          <w:szCs w:val="22"/>
-          <w:lang w:eastAsia="sv-SE"/>
-        </w:rPr>
-        <w:t>opening</w:t>
-      </w:r>
-      <w:proofErr w:type="spellEnd"/>
-      <w:r>
-        <w:rPr>
-          <w:rFonts w:ascii="Cambria" w:hAnsi="Cambria" w:cs="Times New Roman"/>
-          <w:b/>
-          <w:bCs/>
-          <w:color w:val="000000"/>
-          <w:sz w:val="22"/>
-          <w:szCs w:val="22"/>
-          <w:lang w:eastAsia="sv-SE"/>
-        </w:rPr>
-        <w:t xml:space="preserve"> and </w:t>
-      </w:r>
-      <w:proofErr w:type="spellStart"/>
-      <w:r>
-        <w:rPr>
-          <w:rFonts w:ascii="Cambria" w:hAnsi="Cambria" w:cs="Times New Roman"/>
-          <w:b/>
-          <w:bCs/>
-          <w:color w:val="000000"/>
-          <w:sz w:val="22"/>
-          <w:szCs w:val="22"/>
-          <w:lang w:eastAsia="sv-SE"/>
-        </w:rPr>
-        <w:t>importing</w:t>
-      </w:r>
-      <w:proofErr w:type="spellEnd"/>
-      <w:r>
-        <w:rPr>
-          <w:rFonts w:ascii="Cambria" w:hAnsi="Cambria" w:cs="Times New Roman"/>
-          <w:b/>
-          <w:bCs/>
-          <w:color w:val="000000"/>
-          <w:sz w:val="22"/>
-          <w:szCs w:val="22"/>
-          <w:lang w:eastAsia="sv-SE"/>
-        </w:rPr>
-        <w:t xml:space="preserve"> </w:t>
-      </w:r>
-      <w:proofErr w:type="spellStart"/>
-      <w:r>
-        <w:rPr>
-          <w:rFonts w:ascii="Cambria" w:hAnsi="Cambria" w:cs="Times New Roman"/>
-          <w:b/>
-          <w:bCs/>
-          <w:color w:val="000000"/>
-          <w:sz w:val="22"/>
-          <w:szCs w:val="22"/>
-          <w:lang w:eastAsia="sv-SE"/>
-        </w:rPr>
-        <w:t>files</w:t>
-      </w:r>
-      <w:proofErr w:type="spellEnd"/>
-    </w:p>
-    <w:p>
-      <w:pPr>
-        <w:spacing w:after="0"/>
-        <w:ind w:firstLine="720"/>
-        <w:rPr>
-          <w:rFonts w:ascii="Times" w:hAnsi="Times" w:cs="Times New Roman"/>
-          <w:color w:val="000000"/>
-          <w:sz w:val="22"/>
-          <w:szCs w:val="22"/>
-          <w:lang w:eastAsia="sv-SE"/>
-        </w:rPr>
-      </w:pPr>
-      <w:r>
-        <w:rPr>
-          <w:rFonts w:ascii="Cambria" w:hAnsi="Cambria" w:cs="Times New Roman"/>
-          <w:b/>
-          <w:bCs/>
-          <w:color w:val="000000"/>
-          <w:sz w:val="22"/>
-          <w:szCs w:val="22"/>
-          <w:lang w:eastAsia="sv-SE"/>
-        </w:rPr>
-        <w:t xml:space="preserve">3.3 </w:t>
-      </w:r>
-      <w:proofErr w:type="spellStart"/>
-      <w:r>
-        <w:rPr>
-          <w:rFonts w:ascii="Cambria" w:hAnsi="Cambria" w:cs="Times New Roman"/>
-          <w:b/>
-          <w:bCs/>
-          <w:color w:val="000000"/>
-          <w:sz w:val="22"/>
-          <w:szCs w:val="22"/>
-          <w:lang w:eastAsia="sv-SE"/>
-        </w:rPr>
-        <w:t>Build</w:t>
-      </w:r>
-      <w:proofErr w:type="spellEnd"/>
-      <w:r>
-        <w:rPr>
-          <w:rFonts w:ascii="Cambria" w:hAnsi="Cambria" w:cs="Times New Roman"/>
-          <w:b/>
-          <w:bCs/>
-          <w:color w:val="000000"/>
-          <w:sz w:val="22"/>
-          <w:szCs w:val="22"/>
-          <w:lang w:eastAsia="sv-SE"/>
-        </w:rPr>
-        <w:t xml:space="preserve"> </w:t>
-      </w:r>
-      <w:proofErr w:type="spellStart"/>
-      <w:r>
-        <w:rPr>
-          <w:rFonts w:ascii="Cambria" w:hAnsi="Cambria" w:cs="Times New Roman"/>
-          <w:b/>
-          <w:bCs/>
-          <w:color w:val="000000"/>
-          <w:sz w:val="22"/>
-          <w:szCs w:val="22"/>
-          <w:lang w:eastAsia="sv-SE"/>
-        </w:rPr>
-        <w:t>circuit</w:t>
-      </w:r>
-      <w:proofErr w:type="spellEnd"/>
-    </w:p>
-    <w:p>
-      <w:pPr>
-        <w:spacing w:after="0"/>
-        <w:ind w:left="720"/>
-        <w:rPr>
-          <w:rFonts w:ascii="Times" w:hAnsi="Times" w:cs="Times New Roman"/>
-          <w:color w:val="000000"/>
-          <w:sz w:val="22"/>
-          <w:szCs w:val="22"/>
-          <w:lang w:eastAsia="sv-SE"/>
-        </w:rPr>
-      </w:pPr>
-      <w:r>
-        <w:rPr>
-          <w:rFonts w:ascii="Cambria" w:hAnsi="Cambria" w:cs="Times New Roman"/>
-          <w:b/>
-          <w:bCs/>
-          <w:color w:val="000000"/>
-          <w:sz w:val="22"/>
-          <w:szCs w:val="22"/>
-          <w:lang w:eastAsia="sv-SE"/>
-        </w:rPr>
-        <w:t xml:space="preserve">3.4 Edit </w:t>
-      </w:r>
-      <w:proofErr w:type="spellStart"/>
-      <w:r>
-        <w:rPr>
-          <w:rFonts w:ascii="Cambria" w:hAnsi="Cambria" w:cs="Times New Roman"/>
-          <w:b/>
-          <w:bCs/>
-          <w:color w:val="000000"/>
-          <w:sz w:val="22"/>
-          <w:szCs w:val="22"/>
-          <w:lang w:eastAsia="sv-SE"/>
-        </w:rPr>
-        <w:t>circuit</w:t>
-      </w:r>
-      <w:proofErr w:type="spellEnd"/>
-    </w:p>
-    <w:p>
-      <w:pPr>
-        <w:spacing w:after="0"/>
-        <w:ind w:left="720"/>
-        <w:rPr>
-          <w:rFonts w:ascii="Times" w:hAnsi="Times" w:cs="Times New Roman"/>
-          <w:color w:val="000000"/>
-          <w:sz w:val="22"/>
-          <w:szCs w:val="22"/>
-          <w:lang w:eastAsia="sv-SE"/>
-        </w:rPr>
-      </w:pPr>
-      <w:r>
-        <w:rPr>
-          <w:rFonts w:ascii="Cambria" w:hAnsi="Cambria" w:cs="Times New Roman"/>
-          <w:b/>
-          <w:bCs/>
-          <w:color w:val="000000"/>
-          <w:sz w:val="22"/>
-          <w:szCs w:val="22"/>
-          <w:lang w:eastAsia="sv-SE"/>
-        </w:rPr>
-        <w:t xml:space="preserve">3.5 </w:t>
-      </w:r>
-      <w:proofErr w:type="spellStart"/>
-      <w:r>
-        <w:rPr>
-          <w:rFonts w:ascii="Cambria" w:hAnsi="Cambria" w:cs="Times New Roman"/>
-          <w:b/>
-          <w:bCs/>
-          <w:color w:val="000000"/>
-          <w:sz w:val="22"/>
-          <w:szCs w:val="22"/>
-          <w:lang w:eastAsia="sv-SE"/>
-        </w:rPr>
-        <w:t>Running</w:t>
-      </w:r>
-      <w:proofErr w:type="spellEnd"/>
-      <w:r>
-        <w:rPr>
-          <w:rFonts w:ascii="Cambria" w:hAnsi="Cambria" w:cs="Times New Roman"/>
-          <w:b/>
-          <w:bCs/>
-          <w:color w:val="000000"/>
-          <w:sz w:val="22"/>
-          <w:szCs w:val="22"/>
-          <w:lang w:eastAsia="sv-SE"/>
-        </w:rPr>
-        <w:t xml:space="preserve"> </w:t>
-      </w:r>
-      <w:proofErr w:type="spellStart"/>
-      <w:r>
-        <w:rPr>
-          <w:rFonts w:ascii="Cambria" w:hAnsi="Cambria" w:cs="Times New Roman"/>
-          <w:b/>
-          <w:bCs/>
-          <w:color w:val="000000"/>
-          <w:sz w:val="22"/>
-          <w:szCs w:val="22"/>
-          <w:lang w:eastAsia="sv-SE"/>
-        </w:rPr>
-        <w:t>circuit</w:t>
-      </w:r>
-      <w:proofErr w:type="spellEnd"/>
-      <w:r>
-        <w:rPr>
-          <w:rFonts w:ascii="Cambria" w:hAnsi="Cambria" w:cs="Times New Roman"/>
-          <w:b/>
-          <w:bCs/>
-          <w:color w:val="000000"/>
-          <w:sz w:val="22"/>
-          <w:szCs w:val="22"/>
-          <w:lang w:eastAsia="sv-SE"/>
-        </w:rPr>
-        <w:t xml:space="preserve"> </w:t>
-      </w:r>
-    </w:p>
-    <w:p>
-      <w:pPr>
-        <w:spacing w:after="0"/>
-        <w:ind w:left="720"/>
-        <w:rPr>
-          <w:rFonts w:ascii="Times" w:hAnsi="Times" w:cs="Times New Roman"/>
-          <w:color w:val="000000"/>
-          <w:sz w:val="22"/>
-          <w:szCs w:val="22"/>
-          <w:lang w:eastAsia="sv-SE"/>
-        </w:rPr>
-      </w:pPr>
-      <w:r>
-        <w:rPr>
-          <w:rFonts w:ascii="Cambria" w:hAnsi="Cambria" w:cs="Times New Roman"/>
-          <w:b/>
-          <w:bCs/>
-          <w:color w:val="000000"/>
-          <w:sz w:val="22"/>
-          <w:szCs w:val="22"/>
-          <w:lang w:eastAsia="sv-SE"/>
-        </w:rPr>
-        <w:t xml:space="preserve">3.6 </w:t>
-      </w:r>
-      <w:proofErr w:type="spellStart"/>
-      <w:r>
-        <w:rPr>
-          <w:rFonts w:ascii="Cambria" w:hAnsi="Cambria" w:cs="Times New Roman"/>
-          <w:b/>
-          <w:bCs/>
-          <w:color w:val="000000"/>
-          <w:sz w:val="22"/>
-          <w:szCs w:val="22"/>
-          <w:lang w:eastAsia="sv-SE"/>
-        </w:rPr>
-        <w:t>Graphical</w:t>
-      </w:r>
-      <w:proofErr w:type="spellEnd"/>
-      <w:r>
-        <w:rPr>
-          <w:rFonts w:ascii="Cambria" w:hAnsi="Cambria" w:cs="Times New Roman"/>
-          <w:b/>
-          <w:bCs/>
-          <w:color w:val="000000"/>
-          <w:sz w:val="22"/>
-          <w:szCs w:val="22"/>
-          <w:lang w:eastAsia="sv-SE"/>
-        </w:rPr>
-        <w:t xml:space="preserve"> representation settings</w:t>
-      </w:r>
-    </w:p>
-    <w:p>
-      <w:pPr>
-        <w:spacing w:after="0"/>
-        <w:rPr>
-          <w:rFonts w:ascii="Cambria" w:hAnsi="Cambria"/>
-          <w:b/>
-          <w:bCs/>
-          <w:color w:val="000000"/>
-          <w:sz w:val="22"/>
-          <w:szCs w:val="22"/>
-          <w:lang w:eastAsia="sv-SE"/>
-        </w:rPr>
-      </w:pPr>
-      <w:r>
-        <w:rPr>
-          <w:rFonts w:ascii="Cambria" w:hAnsi="Cambria"/>
-          <w:b/>
-          <w:bCs/>
-          <w:color w:val="000000"/>
-          <w:sz w:val="22"/>
-          <w:szCs w:val="22"/>
-          <w:lang w:eastAsia="sv-SE"/>
-        </w:rPr>
-        <w:t xml:space="preserve">4. Script </w:t>
-      </w:r>
-      <w:proofErr w:type="spellStart"/>
-      <w:r>
-        <w:rPr>
-          <w:rFonts w:ascii="Cambria" w:hAnsi="Cambria"/>
-          <w:b/>
-          <w:bCs/>
-          <w:color w:val="000000"/>
-          <w:sz w:val="22"/>
-          <w:szCs w:val="22"/>
-          <w:lang w:eastAsia="sv-SE"/>
-        </w:rPr>
-        <w:t>language</w:t>
-      </w:r>
-      <w:proofErr w:type="spellEnd"/>
-      <w:r>
-        <w:rPr>
           <w:rFonts w:ascii="Times" w:hAnsi="Times"/>
           <w:color w:val="000000"/>
           <w:sz w:val="22"/>
@@ -1309,18 +923,6 @@
       </w:r>
       <w:r>
         <w:rPr>
-          <w:rFonts w:ascii="Cambria" w:hAnsi="Cambria"/>
-          <w:b/>
-          <w:bCs/>
-          <w:color w:val="000000"/>
-          <w:sz w:val="22"/>
-          <w:szCs w:val="22"/>
-          <w:lang w:eastAsia="sv-SE"/>
-        </w:rPr>
-        <w:t>5. Credits</w:t>
-      </w:r>
-      <w:r>
-        <w:rPr>
           <w:rFonts w:ascii="Times" w:hAnsi="Times"/>
           <w:color w:val="000000"/>
           <w:sz w:val="22"/>
@@ -1459,200 +1061,6 @@
         </w:rPr>
         <w:br/>
       </w:r>
-      <w:r>
-        <w:rPr>
-          <w:rFonts w:ascii="Times" w:hAnsi="Times"/>
-          <w:color w:val="000000"/>
-          <w:sz w:val="22"/>
-          <w:szCs w:val="22"/>
-          <w:lang w:eastAsia="sv-SE"/>
-        </w:rPr>
-        <w:br/>
-      </w:r>
-      <w:r>
-        <w:rPr>
-          <w:rFonts w:ascii="Times" w:hAnsi="Times"/>
-          <w:color w:val="000000"/>
-          <w:sz w:val="22"/>
-          <w:szCs w:val="22"/>
-          <w:lang w:eastAsia="sv-SE"/>
-        </w:rPr>
-        <w:br/>
-      </w:r>
-      <w:r>
-        <w:rPr>
-          <w:rFonts w:ascii="Times" w:hAnsi="Times"/>
-          <w:color w:val="000000"/>
-          <w:sz w:val="22"/>
-          <w:szCs w:val="22"/>
-          <w:lang w:eastAsia="sv-SE"/>
-        </w:rPr>
-        <w:br/>
-      </w:r>
-      <w:r>
-        <w:rPr>
-          <w:rFonts w:ascii="Times" w:hAnsi="Times"/>
-          <w:color w:val="000000"/>
-          <w:sz w:val="22"/>
-          <w:szCs w:val="22"/>
-          <w:lang w:eastAsia="sv-SE"/>
-        </w:rPr>
-        <w:br/>
-      </w:r>
-      <w:r>
-        <w:rPr>
-          <w:rFonts w:ascii="Times" w:hAnsi="Times"/>
-          <w:color w:val="000000"/>
-          <w:sz w:val="22"/>
-          <w:szCs w:val="22"/>
-          <w:lang w:eastAsia="sv-SE"/>
-        </w:rPr>
-        <w:br/>
-      </w:r>
-      <w:r>
-        <w:rPr>
-          <w:rFonts w:ascii="Times" w:hAnsi="Times"/>
-          <w:color w:val="000000"/>
-          <w:sz w:val="22"/>
-          <w:szCs w:val="22"/>
-          <w:lang w:eastAsia="sv-SE"/>
-        </w:rPr>
-        <w:br/>
-      </w:r>
-      <w:r>
-        <w:rPr>
-          <w:rFonts w:ascii="Times" w:hAnsi="Times"/>
-          <w:color w:val="000000"/>
-          <w:sz w:val="22"/>
-          <w:szCs w:val="22"/>
-          <w:lang w:eastAsia="sv-SE"/>
-        </w:rPr>
-        <w:br/>
-      </w:r>
-      <w:r>
-        <w:rPr>
-          <w:rFonts w:ascii="Times" w:hAnsi="Times"/>
-          <w:color w:val="000000"/>
-          <w:sz w:val="22"/>
-          <w:szCs w:val="22"/>
-          <w:lang w:eastAsia="sv-SE"/>
-        </w:rPr>
-        <w:br/>
-      </w:r>
-      <w:r>
-        <w:rPr>
-          <w:rFonts w:ascii="Times" w:hAnsi="Times"/>
-          <w:color w:val="000000"/>
-          <w:sz w:val="22"/>
-          <w:szCs w:val="22"/>
-          <w:lang w:eastAsia="sv-SE"/>
-        </w:rPr>
-        <w:br/>
-      </w:r>
-      <w:r>
-        <w:rPr>
-          <w:rFonts w:ascii="Times" w:hAnsi="Times"/>
-          <w:color w:val="000000"/>
-          <w:sz w:val="22"/>
-          <w:szCs w:val="22"/>
-          <w:lang w:eastAsia="sv-SE"/>
-        </w:rPr>
-        <w:br/>
-      </w:r>
-      <w:r>
-        <w:rPr>
-          <w:rFonts w:ascii="Times" w:hAnsi="Times"/>
-          <w:color w:val="000000"/>
-          <w:sz w:val="22"/>
-          <w:szCs w:val="22"/>
-          <w:lang w:eastAsia="sv-SE"/>
-        </w:rPr>
-        <w:br/>
-      </w:r>
-    </w:p>
-    <w:p>
-      <w:pPr>
-        <w:spacing w:after="0"/>
-        <w:rPr>
-          <w:rFonts w:ascii="Cambria" w:hAnsi="Cambria"/>
-          <w:b/>
-          <w:bCs/>
-          <w:color w:val="000000"/>
-          <w:sz w:val="22"/>
-          <w:szCs w:val="22"/>
-          <w:lang w:eastAsia="sv-SE"/>
-        </w:rPr>
-      </w:pPr>
-    </w:p>
-    <w:p>
-      <w:pPr>
-        <w:spacing w:after="0"/>
-        <w:rPr>
-          <w:rFonts w:ascii="Cambria" w:hAnsi="Cambria"/>
-          <w:b/>
-          <w:bCs/>
-          <w:color w:val="000000"/>
-          <w:sz w:val="22"/>
-          <w:szCs w:val="22"/>
-          <w:lang w:eastAsia="sv-SE"/>
-        </w:rPr>
-      </w:pPr>
-    </w:p>
-    <w:p>
-      <w:pPr>
-        <w:spacing w:after="0"/>
-        <w:rPr>
-          <w:rFonts w:ascii="Cambria" w:hAnsi="Cambria"/>
-          <w:b/>
-          <w:bCs/>
-          <w:color w:val="000000"/>
-          <w:sz w:val="22"/>
-          <w:szCs w:val="22"/>
-          <w:lang w:eastAsia="sv-SE"/>
-        </w:rPr>
-      </w:pPr>
-    </w:p>
-    <w:p>
-      <w:pPr>
-        <w:spacing w:after="0"/>
-        <w:rPr>
-          <w:rFonts w:ascii="Cambria" w:hAnsi="Cambria"/>
-          <w:b/>
-          <w:bCs/>
-          <w:color w:val="000000"/>
-          <w:sz w:val="22"/>
-          <w:szCs w:val="22"/>
-          <w:lang w:eastAsia="sv-SE"/>
-        </w:rPr>
-      </w:pPr>
-    </w:p>
-    <w:p>
-      <w:pPr>
-        <w:spacing w:after="0"/>
-        <w:rPr>
-          <w:rFonts w:ascii="Cambria" w:hAnsi="Cambria"/>
-          <w:b/>
-          <w:bCs/>
-          <w:color w:val="000000"/>
-          <w:sz w:val="22"/>
-          <w:szCs w:val="22"/>
-          <w:lang w:eastAsia="sv-SE"/>
-        </w:rPr>
-      </w:pPr>
-    </w:p>
-    <w:p>
-      <w:pPr>
-        <w:spacing w:after="0"/>
-        <w:rPr>
-          <w:rFonts w:ascii="Cambria" w:hAnsi="Cambria"/>
-          <w:b/>
-          <w:bCs/>
-          <w:color w:val="000000"/>
-          <w:sz w:val="22"/>
-          <w:szCs w:val="22"/>
-          <w:lang w:eastAsia="sv-SE"/>
-        </w:rPr>
-      </w:pPr>
     </w:p>
     <w:p>
       <w:pPr>
@@ -7173,7 +6581,7 @@
           </v:shapetype>
           <v:shape id="_x0000_s1026" type="#_x0000_t202" style="position:absolute;margin-left:35.95pt;margin-top:.9pt;width:234.05pt;height:39.25pt;z-index:251664384;mso-wrap-edited:f;mso-position-horizontal:absolute;mso-position-vertical:absolute" wrapcoords="0 0 21600 0 21600 21600 0 21600 0 0" filled="f" stroked="f">
             <v:fill o:detectmouseclick="t"/>
-            <v:textbox inset=",7.2pt,,7.2pt">
+            <v:textbox style="mso-next-textbox:#_x0000_s1026" inset=",7.2pt,,7.2pt">
               <w:txbxContent>
                 <w:p>
                   <w:pPr>
@@ -7313,10 +6721,10 @@
           <wp:anchor distT="0" distB="0" distL="114300" distR="114300" simplePos="0" relativeHeight="251665408" behindDoc="0" locked="0" layoutInCell="1" allowOverlap="1">
             <wp:simplePos x="0" y="0"/>
             <wp:positionH relativeFrom="column">
-              <wp:posOffset>-635</wp:posOffset>
+              <wp:posOffset>-228600</wp:posOffset>
             </wp:positionH>
             <wp:positionV relativeFrom="paragraph">
-              <wp:posOffset>93980</wp:posOffset>
+              <wp:posOffset>89535</wp:posOffset>
             </wp:positionV>
             <wp:extent cx="915035" cy="1595755"/>
             <wp:effectExtent l="25400" t="0" r="0" b="0"/>
@@ -7982,71 +7390,10 @@
           <w:szCs w:val="22"/>
           <w:lang w:eastAsia="sv-SE"/>
         </w:rPr>
-        <w:drawing>
-          <wp:anchor distT="0" distB="0" distL="114300" distR="114300" simplePos="0" relativeHeight="251667456" behindDoc="0" locked="0" layoutInCell="1" allowOverlap="1">
-            <wp:simplePos x="0" y="0"/>
-            <wp:positionH relativeFrom="column">
-              <wp:posOffset>-341630</wp:posOffset>
-            </wp:positionH>
-            <wp:positionV relativeFrom="paragraph">
-              <wp:posOffset>1146175</wp:posOffset>
-            </wp:positionV>
-            <wp:extent cx="4318635" cy="2275840"/>
-            <wp:effectExtent l="25400" t="0" r="0" b="0"/>
-            <wp:wrapTight wrapText="bothSides">
-              <wp:wrapPolygon edited="0">
-                <wp:start x="-127" y="0"/>
-                <wp:lineTo x="-127" y="21455"/>
-                <wp:lineTo x="21597" y="21455"/>
-                <wp:lineTo x="21597" y="0"/>
-                <wp:lineTo x="-127" y="0"/>
-              </wp:wrapPolygon>
-            </wp:wrapTight>
-            <wp:docPr id="10" name="" descr="Skärmavbild 2011-05-18 kl. 14.39.57.png"/>
-            <wp:cNvGraphicFramePr>
-              <a:graphicFrameLocks xmlns:a="http://schemas.openxmlformats.org/drawingml/2006/main" noChangeAspect="1"/>
-            </wp:cNvGraphicFramePr>
-            <a:graphic xmlns:a="http://schemas.openxmlformats.org/drawingml/2006/main">
-              <a:graphicData uri="http://schemas.openxmlformats.org/drawingml/2006/picture">
-                <pic:pic xmlns:pic="http://schemas.openxmlformats.org/drawingml/2006/picture">
-                  <pic:nvPicPr>
-                    <pic:cNvPr id="0" name="Skärmavbild 2011-05-18 kl. 14.39.57.png"/>
-                    <pic:cNvPicPr/>
-                  </pic:nvPicPr>
-                  <pic:blipFill>
-                    <a:blip r:embed="rId12"/>
-                    <a:stretch>
-                      <a:fillRect/>
-                    </a:stretch>
-                  </pic:blipFill>
-                  <pic:spPr>
-                    <a:xfrm>
-                      <a:off x="0" y="0"/>
-                      <a:ext cx="4318635" cy="2275840"/>
-                    </a:xfrm>
-                    <a:prstGeom prst="rect">
-                      <a:avLst/>
-                    </a:prstGeom>
-                  </pic:spPr>
-                </pic:pic>
-              </a:graphicData>
-            </a:graphic>
-          </wp:anchor>
-        </w:drawing>
-      </w:r>
-      <w:r>
-        <w:rPr>
-          <w:rFonts w:ascii="Times" w:hAnsi="Times"/>
-          <w:noProof/>
-          <w:color w:val="000000"/>
-          <w:sz w:val="22"/>
-          <w:szCs w:val="22"/>
-          <w:lang w:eastAsia="sv-SE"/>
-        </w:rPr>
         <w:pict>
           <v:shape id="_x0000_s1027" type="#_x0000_t202" style="position:absolute;margin-left:-80.95pt;margin-top:36.25pt;width:1in;height:36pt;z-index:251666432;mso-wrap-edited:f;mso-position-horizontal:absolute;mso-position-horizontal-relative:text;mso-position-vertical:absolute;mso-position-vertical-relative:text" wrapcoords="0 0 21600 0 21600 21600 0 21600 0 0" filled="f" stroked="f">
             <v:fill o:detectmouseclick="t"/>
-            <v:textbox inset=",7.2pt,,7.2pt">
+            <v:textbox style="mso-next-textbox:#_x0000_s1027" inset=",7.2pt,,7.2pt">
               <w:txbxContent>
                 <w:p>
                   <w:pPr>
@@ -8609,7 +7956,17 @@
           <w:szCs w:val="22"/>
           <w:lang w:eastAsia="sv-SE"/>
         </w:rPr>
-        <w:t xml:space="preserve"> gates.</w:t>
+        <w:t xml:space="preserve"> </w:t>
+      </w:r>
+      <w:r>
+        <w:rPr>
+          <w:rFonts w:ascii="Cambria" w:hAnsi="Cambria"/>
+          <w:color w:val="000000"/>
+          <w:sz w:val="22"/>
+          <w:szCs w:val="22"/>
+          <w:lang w:eastAsia="sv-SE"/>
+        </w:rPr>
+        <w:t>gates.</w:t>
       </w:r>
       <w:r>
         <w:rPr>
@@ -8631,160 +7988,6 @@
         </w:rPr>
         <w:br/>
       </w:r>
-    </w:p>
-    <w:p>
-      <w:pPr>
-        <w:spacing w:after="0"/>
-        <w:rPr>
-          <w:rFonts w:ascii="Cambria" w:hAnsi="Cambria"/>
-          <w:b/>
-          <w:bCs/>
-          <w:color w:val="000000"/>
-          <w:sz w:val="22"/>
-          <w:szCs w:val="22"/>
-          <w:lang w:eastAsia="sv-SE"/>
-        </w:rPr>
-      </w:pPr>
-    </w:p>
-    <w:p>
-      <w:pPr>
-        <w:spacing w:after="0"/>
-        <w:rPr>
-          <w:rFonts w:ascii="Cambria" w:hAnsi="Cambria"/>
-          <w:b/>
-          <w:bCs/>
-          <w:color w:val="000000"/>
-          <w:sz w:val="22"/>
-          <w:szCs w:val="22"/>
-          <w:lang w:eastAsia="sv-SE"/>
-        </w:rPr>
-      </w:pPr>
-    </w:p>
-    <w:p>
-      <w:pPr>
-        <w:spacing w:after="0"/>
-        <w:rPr>
-          <w:rFonts w:ascii="Cambria" w:hAnsi="Cambria"/>
-          <w:b/>
-          <w:bCs/>
-          <w:color w:val="000000"/>
-          <w:sz w:val="22"/>
-          <w:szCs w:val="22"/>
-          <w:lang w:eastAsia="sv-SE"/>
-        </w:rPr>
-      </w:pPr>
-    </w:p>
-    <w:p>
-      <w:pPr>
-        <w:spacing w:after="0"/>
-        <w:rPr>
-          <w:rFonts w:ascii="Cambria" w:hAnsi="Cambria"/>
-          <w:b/>
-          <w:bCs/>
-          <w:color w:val="000000"/>
-          <w:sz w:val="22"/>
-          <w:szCs w:val="22"/>
-          <w:lang w:eastAsia="sv-SE"/>
-        </w:rPr>
-      </w:pPr>
-    </w:p>
-    <w:p>
-      <w:pPr>
-        <w:spacing w:after="0"/>
-        <w:rPr>
-          <w:rFonts w:ascii="Cambria" w:hAnsi="Cambria"/>
-          <w:b/>
-          <w:bCs/>
-          <w:color w:val="000000"/>
-          <w:sz w:val="22"/>
-          <w:szCs w:val="22"/>
-          <w:lang w:eastAsia="sv-SE"/>
-        </w:rPr>
-      </w:pPr>
-    </w:p>
-    <w:p>
-      <w:pPr>
-        <w:spacing w:after="0"/>
-        <w:rPr>
-          <w:rFonts w:ascii="Cambria" w:hAnsi="Cambria"/>
-          <w:b/>
-          <w:bCs/>
-          <w:color w:val="000000"/>
-          <w:sz w:val="22"/>
-          <w:szCs w:val="22"/>
-          <w:lang w:eastAsia="sv-SE"/>
-        </w:rPr>
-      </w:pPr>
-    </w:p>
-    <w:p>
-      <w:pPr>
-        <w:spacing w:after="0"/>
-        <w:rPr>
-          <w:rFonts w:ascii="Cambria" w:hAnsi="Cambria"/>
-          <w:b/>
-          <w:bCs/>
-          <w:color w:val="000000"/>
-          <w:sz w:val="22"/>
-          <w:szCs w:val="22"/>
-          <w:lang w:eastAsia="sv-SE"/>
-        </w:rPr>
-      </w:pPr>
-    </w:p>
-    <w:p>
-      <w:pPr>
-        <w:spacing w:after="0"/>
-        <w:rPr>
-          <w:rFonts w:ascii="Cambria" w:hAnsi="Cambria"/>
-          <w:b/>
-          <w:bCs/>
-          <w:color w:val="000000"/>
-          <w:sz w:val="22"/>
-          <w:szCs w:val="22"/>
-          <w:lang w:eastAsia="sv-SE"/>
-        </w:rPr>
-      </w:pPr>
-    </w:p>
-    <w:p>
-      <w:pPr>
-        <w:spacing w:after="0"/>
-        <w:rPr>
-          <w:rFonts w:ascii="Cambria" w:hAnsi="Cambria"/>
-          <w:b/>
-          <w:bCs/>
-          <w:color w:val="000000"/>
-          <w:sz w:val="22"/>
-          <w:szCs w:val="22"/>
-          <w:lang w:eastAsia="sv-SE"/>
-        </w:rPr>
-      </w:pPr>
-    </w:p>
-    <w:p>
-      <w:pPr>
-        <w:spacing w:after="0"/>
-        <w:rPr>
-          <w:rFonts w:ascii="Cambria" w:hAnsi="Cambria"/>
-          <w:b/>
-          <w:bCs/>
-          <w:color w:val="000000"/>
-          <w:sz w:val="22"/>
-          <w:szCs w:val="22"/>
-          <w:lang w:eastAsia="sv-SE"/>
-        </w:rPr>
-      </w:pPr>
-    </w:p>
-    <w:p>
-      <w:pPr>
-        <w:spacing w:after="0"/>
-        <w:rPr>
-          <w:rFonts w:ascii="Cambria" w:hAnsi="Cambria"/>
-          <w:b/>
-          <w:bCs/>
-          <w:color w:val="000000"/>
-          <w:sz w:val="22"/>
-          <w:szCs w:val="22"/>
-          <w:lang w:eastAsia="sv-SE"/>
-        </w:rPr>
-      </w:pPr>
     </w:p>
     <w:p>
       <w:pPr>
@@ -8824,8 +8027,427 @@
           <w:szCs w:val="22"/>
           <w:lang w:eastAsia="sv-SE"/>
         </w:rPr>
+        <w:drawing>
+          <wp:anchor distT="0" distB="0" distL="114300" distR="114300" simplePos="0" relativeHeight="251694080" behindDoc="0" locked="0" layoutInCell="1" allowOverlap="1">
+            <wp:simplePos x="0" y="0"/>
+            <wp:positionH relativeFrom="column">
+              <wp:posOffset>0</wp:posOffset>
+            </wp:positionH>
+            <wp:positionV relativeFrom="paragraph">
+              <wp:posOffset>163195</wp:posOffset>
+            </wp:positionV>
+            <wp:extent cx="4323080" cy="2529840"/>
+            <wp:effectExtent l="25400" t="0" r="0" b="0"/>
+            <wp:wrapTight wrapText="bothSides">
+              <wp:wrapPolygon edited="0">
+                <wp:start x="-127" y="0"/>
+                <wp:lineTo x="-127" y="21470"/>
+                <wp:lineTo x="21575" y="21470"/>
+                <wp:lineTo x="21575" y="0"/>
+                <wp:lineTo x="-127" y="0"/>
+              </wp:wrapPolygon>
+            </wp:wrapTight>
+            <wp:docPr id="13" name=""/>
+            <wp:cNvGraphicFramePr>
+              <a:graphicFrameLocks xmlns:a="http://schemas.openxmlformats.org/drawingml/2006/main" noChangeAspect="1"/>
+            </wp:cNvGraphicFramePr>
+            <a:graphic xmlns:a="http://schemas.openxmlformats.org/drawingml/2006/main">
+              <a:graphicData uri="http://schemas.openxmlformats.org/drawingml/2006/picture">
+                <pic:pic xmlns:pic="http://schemas.openxmlformats.org/drawingml/2006/picture">
+                  <pic:nvPicPr>
+                    <pic:cNvPr id="0" name="Picture 1"/>
+                    <pic:cNvPicPr>
+                      <a:picLocks noChangeAspect="1" noChangeArrowheads="1"/>
+                    </pic:cNvPicPr>
+                  </pic:nvPicPr>
+                  <pic:blipFill>
+                    <a:blip r:embed="rId12"/>
+                    <a:srcRect/>
+                    <a:stretch>
+                      <a:fillRect/>
+                    </a:stretch>
+                  </pic:blipFill>
+                  <pic:spPr bwMode="auto">
+                    <a:xfrm>
+                      <a:off x="0" y="0"/>
+                      <a:ext cx="4323080" cy="2529840"/>
+                    </a:xfrm>
+                    <a:prstGeom prst="rect">
+                      <a:avLst/>
+                    </a:prstGeom>
+                    <a:noFill/>
+                    <a:ln w="9525">
+                      <a:noFill/>
+                      <a:miter lim="800000"/>
+                      <a:headEnd/>
+                      <a:tailEnd/>
+                    </a:ln>
+                  </pic:spPr>
+                </pic:pic>
+              </a:graphicData>
+            </a:graphic>
+          </wp:anchor>
+        </w:drawing>
+      </w:r>
+    </w:p>
+    <w:p>
+      <w:pPr>
+        <w:spacing w:after="0"/>
+        <w:rPr>
+          <w:rFonts w:ascii="Cambria" w:hAnsi="Cambria"/>
+          <w:b/>
+          <w:bCs/>
+          <w:color w:val="000000"/>
+          <w:sz w:val="22"/>
+          <w:szCs w:val="22"/>
+          <w:lang w:eastAsia="sv-SE"/>
+        </w:rPr>
+      </w:pPr>
+    </w:p>
+    <w:p>
+      <w:pPr>
+        <w:spacing w:after="0"/>
+        <w:rPr>
+          <w:rFonts w:ascii="Cambria" w:hAnsi="Cambria"/>
+          <w:b/>
+          <w:bCs/>
+          <w:color w:val="000000"/>
+          <w:sz w:val="22"/>
+          <w:szCs w:val="22"/>
+          <w:lang w:eastAsia="sv-SE"/>
+        </w:rPr>
+      </w:pPr>
+      <w:r>
+        <w:rPr>
+          <w:rFonts w:ascii="Cambria" w:hAnsi="Cambria"/>
+          <w:b/>
+          <w:bCs/>
+          <w:noProof/>
+          <w:color w:val="000000"/>
+          <w:sz w:val="22"/>
+          <w:szCs w:val="22"/>
+          <w:lang w:eastAsia="sv-SE"/>
+        </w:rPr>
+        <w:drawing>
+          <wp:anchor distT="0" distB="0" distL="114300" distR="114300" simplePos="0" relativeHeight="251691008" behindDoc="0" locked="0" layoutInCell="1" allowOverlap="1">
+            <wp:simplePos x="0" y="0"/>
+            <wp:positionH relativeFrom="column">
+              <wp:posOffset>368300</wp:posOffset>
+            </wp:positionH>
+            <wp:positionV relativeFrom="paragraph">
+              <wp:posOffset>68580</wp:posOffset>
+            </wp:positionV>
+            <wp:extent cx="1021080" cy="1046480"/>
+            <wp:effectExtent l="25400" t="0" r="0" b="0"/>
+            <wp:wrapTight wrapText="bothSides">
+              <wp:wrapPolygon edited="0">
+                <wp:start x="-537" y="0"/>
+                <wp:lineTo x="-537" y="21495"/>
+                <wp:lineTo x="21493" y="21495"/>
+                <wp:lineTo x="21493" y="0"/>
+                <wp:lineTo x="-537" y="0"/>
+              </wp:wrapPolygon>
+            </wp:wrapTight>
+            <wp:docPr id="12" name=""/>
+            <wp:cNvGraphicFramePr>
+              <a:graphicFrameLocks xmlns:a="http://schemas.openxmlformats.org/drawingml/2006/main" noChangeAspect="1"/>
+            </wp:cNvGraphicFramePr>
+            <a:graphic xmlns:a="http://schemas.openxmlformats.org/drawingml/2006/main">
+              <a:graphicData uri="http://schemas.openxmlformats.org/drawingml/2006/picture">
+                <pic:pic xmlns:pic="http://schemas.openxmlformats.org/drawingml/2006/picture">
+                  <pic:nvPicPr>
+                    <pic:cNvPr id="0" name="Picture 2"/>
+                    <pic:cNvPicPr>
+                      <a:picLocks noChangeAspect="1" noChangeArrowheads="1"/>
+                    </pic:cNvPicPr>
+                  </pic:nvPicPr>
+                  <pic:blipFill>
+                    <a:blip r:embed="rId13"/>
+                    <a:srcRect/>
+                    <a:stretch>
+                      <a:fillRect/>
+                    </a:stretch>
+                  </pic:blipFill>
+                  <pic:spPr bwMode="auto">
+                    <a:xfrm>
+                      <a:off x="0" y="0"/>
+                      <a:ext cx="1021080" cy="1046480"/>
+                    </a:xfrm>
+                    <a:prstGeom prst="rect">
+                      <a:avLst/>
+                    </a:prstGeom>
+                    <a:noFill/>
+                    <a:ln w="9525">
+                      <a:noFill/>
+                      <a:miter lim="800000"/>
+                      <a:headEnd/>
+                      <a:tailEnd/>
+                    </a:ln>
+                  </pic:spPr>
+                </pic:pic>
+              </a:graphicData>
+            </a:graphic>
+          </wp:anchor>
+        </w:drawing>
+      </w:r>
+    </w:p>
+    <w:p>
+      <w:pPr>
+        <w:spacing w:after="0"/>
+        <w:rPr>
+          <w:rFonts w:ascii="Cambria" w:hAnsi="Cambria"/>
+          <w:b/>
+          <w:bCs/>
+          <w:color w:val="000000"/>
+          <w:sz w:val="22"/>
+          <w:szCs w:val="22"/>
+          <w:lang w:eastAsia="sv-SE"/>
+        </w:rPr>
+      </w:pPr>
+    </w:p>
+    <w:p>
+      <w:pPr>
+        <w:spacing w:after="0"/>
+        <w:rPr>
+          <w:rFonts w:ascii="Cambria" w:hAnsi="Cambria"/>
+          <w:b/>
+          <w:bCs/>
+          <w:color w:val="000000"/>
+          <w:sz w:val="22"/>
+          <w:szCs w:val="22"/>
+          <w:lang w:eastAsia="sv-SE"/>
+        </w:rPr>
+      </w:pPr>
+    </w:p>
+    <w:p>
+      <w:pPr>
+        <w:spacing w:after="0"/>
+        <w:rPr>
+          <w:rFonts w:ascii="Cambria" w:hAnsi="Cambria"/>
+          <w:b/>
+          <w:bCs/>
+          <w:color w:val="000000"/>
+          <w:sz w:val="22"/>
+          <w:szCs w:val="22"/>
+          <w:lang w:eastAsia="sv-SE"/>
+        </w:rPr>
+      </w:pPr>
+    </w:p>
+    <w:p>
+      <w:pPr>
+        <w:spacing w:after="0"/>
+        <w:rPr>
+          <w:rFonts w:ascii="Cambria" w:hAnsi="Cambria"/>
+          <w:b/>
+          <w:bCs/>
+          <w:color w:val="000000"/>
+          <w:sz w:val="22"/>
+          <w:szCs w:val="22"/>
+          <w:lang w:eastAsia="sv-SE"/>
+        </w:rPr>
+      </w:pPr>
+    </w:p>
+    <w:p>
+      <w:pPr>
+        <w:spacing w:after="0"/>
+        <w:rPr>
+          <w:rFonts w:ascii="Cambria" w:hAnsi="Cambria"/>
+          <w:b/>
+          <w:bCs/>
+          <w:color w:val="000000"/>
+          <w:sz w:val="22"/>
+          <w:szCs w:val="22"/>
+          <w:lang w:eastAsia="sv-SE"/>
+        </w:rPr>
+      </w:pPr>
+    </w:p>
+    <w:p>
+      <w:pPr>
+        <w:spacing w:after="0"/>
+        <w:rPr>
+          <w:rFonts w:ascii="Cambria" w:hAnsi="Cambria"/>
+          <w:b/>
+          <w:bCs/>
+          <w:color w:val="000000"/>
+          <w:sz w:val="22"/>
+          <w:szCs w:val="22"/>
+          <w:lang w:eastAsia="sv-SE"/>
+        </w:rPr>
+      </w:pPr>
+      <w:r>
+        <w:rPr>
+          <w:rFonts w:ascii="Cambria" w:hAnsi="Cambria"/>
+          <w:b/>
+          <w:bCs/>
+          <w:noProof/>
+          <w:color w:val="000000"/>
+          <w:sz w:val="22"/>
+          <w:szCs w:val="22"/>
+          <w:lang w:eastAsia="sv-SE"/>
+        </w:rPr>
         <w:pict>
-          <v:shape id="_x0000_s1028" type="#_x0000_t202" style="position:absolute;margin-left:54.35pt;margin-top:12.05pt;width:328.4pt;height:36.45pt;z-index:251668480;mso-wrap-edited:f" wrapcoords="0 0 21600 0 21600 21600 0 21600 0 0" filled="f" stroked="f">
+          <v:shape id="_x0000_s1038" type="#_x0000_t202" style="position:absolute;margin-left:11.05pt;margin-top:18pt;width:2in;height:54pt;z-index:251692032;mso-wrap-edited:f;mso-position-horizontal:absolute;mso-position-vertical:absolute" wrapcoords="0 0 21600 0 21600 21600 0 21600 0 0" filled="f" stroked="f">
+            <v:fill o:detectmouseclick="t"/>
+            <v:textbox inset=",7.2pt,,7.2pt">
+              <w:txbxContent>
+                <w:p>
+                  <w:pPr>
+                    <w:rPr>
+                      <w:sz w:val="18"/>
+                    </w:rPr>
+                  </w:pPr>
+                  <w:r>
+                    <w:rPr>
+                      <w:sz w:val="18"/>
+                    </w:rPr>
+                    <w:t xml:space="preserve">A red </w:t>
+                  </w:r>
+                  <w:proofErr w:type="spellStart"/>
+                  <w:r>
+                    <w:rPr>
+                      <w:sz w:val="18"/>
+                    </w:rPr>
+                    <w:t>square</w:t>
+                  </w:r>
+                  <w:proofErr w:type="spellEnd"/>
+                  <w:r>
+                    <w:rPr>
+                      <w:sz w:val="18"/>
+                    </w:rPr>
+                    <w:t xml:space="preserve"> </w:t>
+                  </w:r>
+                  <w:proofErr w:type="spellStart"/>
+                  <w:r>
+                    <w:rPr>
+                      <w:sz w:val="18"/>
+                    </w:rPr>
+                    <w:t>surrounding</w:t>
+                  </w:r>
+                  <w:proofErr w:type="spellEnd"/>
+                  <w:r>
+                    <w:rPr>
+                      <w:sz w:val="18"/>
+                    </w:rPr>
+                    <w:t xml:space="preserve"> gate </w:t>
+                  </w:r>
+                  <w:proofErr w:type="spellStart"/>
+                  <w:r>
+                    <w:rPr>
+                      <w:sz w:val="18"/>
+                    </w:rPr>
+                    <w:t>indicates</w:t>
+                  </w:r>
+                  <w:proofErr w:type="spellEnd"/>
+                  <w:r>
+                    <w:rPr>
+                      <w:sz w:val="18"/>
+                    </w:rPr>
+                    <w:t xml:space="preserve"> that the inputs of the gate has not </w:t>
+                  </w:r>
+                  <w:proofErr w:type="spellStart"/>
+                  <w:r>
+                    <w:rPr>
+                      <w:sz w:val="18"/>
+                    </w:rPr>
+                    <w:t>been</w:t>
+                  </w:r>
+                  <w:proofErr w:type="spellEnd"/>
+                  <w:r>
+                    <w:rPr>
+                      <w:sz w:val="18"/>
+                    </w:rPr>
+                    <w:t xml:space="preserve"> </w:t>
+                  </w:r>
+                  <w:proofErr w:type="spellStart"/>
+                  <w:r>
+                    <w:rPr>
+                      <w:sz w:val="18"/>
+                    </w:rPr>
+                    <w:t>properly</w:t>
+                  </w:r>
+                  <w:proofErr w:type="spellEnd"/>
+                  <w:r>
+                    <w:rPr>
+                      <w:sz w:val="18"/>
+                    </w:rPr>
+                    <w:t xml:space="preserve"> </w:t>
+                  </w:r>
+                  <w:proofErr w:type="spellStart"/>
+                  <w:r>
+                    <w:rPr>
+                      <w:sz w:val="18"/>
+                    </w:rPr>
+                    <w:t>connected</w:t>
+                  </w:r>
+                  <w:proofErr w:type="spellEnd"/>
+                  <w:r>
+                    <w:rPr>
+                      <w:sz w:val="18"/>
+                    </w:rPr>
+                    <w:t>.</w:t>
+                  </w:r>
+                </w:p>
+              </w:txbxContent>
+            </v:textbox>
+            <w10:wrap type="tight"/>
+          </v:shape>
+        </w:pict>
+      </w:r>
+    </w:p>
+    <w:p>
+      <w:pPr>
+        <w:spacing w:after="0"/>
+        <w:rPr>
+          <w:rFonts w:ascii="Cambria" w:hAnsi="Cambria"/>
+          <w:b/>
+          <w:bCs/>
+          <w:color w:val="000000"/>
+          <w:sz w:val="22"/>
+          <w:szCs w:val="22"/>
+          <w:lang w:eastAsia="sv-SE"/>
+        </w:rPr>
+      </w:pPr>
+    </w:p>
+    <w:p>
+      <w:pPr>
+        <w:spacing w:after="0"/>
+        <w:rPr>
+          <w:rFonts w:ascii="Cambria" w:hAnsi="Cambria"/>
+          <w:b/>
+          <w:bCs/>
+          <w:color w:val="000000"/>
+          <w:sz w:val="22"/>
+          <w:szCs w:val="22"/>
+          <w:lang w:eastAsia="sv-SE"/>
+        </w:rPr>
+      </w:pPr>
+    </w:p>
+    <w:p>
+      <w:pPr>
+        <w:spacing w:after="0"/>
+        <w:rPr>
+          <w:rFonts w:ascii="Cambria" w:hAnsi="Cambria"/>
+          <w:b/>
+          <w:bCs/>
+          <w:color w:val="000000"/>
+          <w:sz w:val="22"/>
+          <w:szCs w:val="22"/>
+          <w:lang w:eastAsia="sv-SE"/>
+        </w:rPr>
+      </w:pPr>
+      <w:r>
+        <w:rPr>
+          <w:rFonts w:ascii="Cambria" w:hAnsi="Cambria"/>
+          <w:b/>
+          <w:bCs/>
+          <w:noProof/>
+          <w:color w:val="000000"/>
+          <w:sz w:val="22"/>
+          <w:szCs w:val="22"/>
+          <w:lang w:eastAsia="sv-SE"/>
+        </w:rPr>
+        <w:pict>
+          <v:shape id="_x0000_s1028" type="#_x0000_t202" style="position:absolute;margin-left:5.95pt;margin-top:4.85pt;width:328.4pt;height:36.45pt;z-index:251668480;mso-wrap-edited:f;mso-position-horizontal:absolute;mso-position-vertical:absolute" wrapcoords="0 0 21600 0 21600 21600 0 21600 0 0" filled="f" stroked="f">
             <v:fill o:detectmouseclick="t"/>
             <v:textbox inset=",7.2pt,,7.2pt">
               <w:txbxContent>
@@ -8959,6 +8581,15 @@
         <w:spacing w:after="0"/>
         <w:rPr>
           <w:rFonts w:ascii="Cambria" w:hAnsi="Cambria"/>
+          <w:color w:val="000000"/>
+          <w:sz w:val="22"/>
+          <w:szCs w:val="22"/>
+          <w:lang w:eastAsia="sv-SE"/>
+        </w:rPr>
+      </w:pPr>
+      <w:r>
+        <w:rPr>
+          <w:rFonts w:ascii="Cambria" w:hAnsi="Cambria"/>
           <w:b/>
           <w:bCs/>
           <w:color w:val="000000"/>
@@ -8966,11 +8597,9 @@
           <w:szCs w:val="22"/>
           <w:lang w:eastAsia="sv-SE"/>
         </w:rPr>
-      </w:pPr>
-    </w:p>
-    <w:p>
-      <w:pPr>
-        <w:spacing w:after="0"/>
+        <w:t>2</w:t>
+      </w:r>
+      <w:r>
         <w:rPr>
           <w:rFonts w:ascii="Cambria" w:hAnsi="Cambria"/>
           <w:b/>
@@ -8980,121 +8609,7 @@
           <w:szCs w:val="22"/>
           <w:lang w:eastAsia="sv-SE"/>
         </w:rPr>
-      </w:pPr>
-    </w:p>
-    <w:p>
-      <w:pPr>
-        <w:spacing w:after="0"/>
-        <w:rPr>
-          <w:rFonts w:ascii="Cambria" w:hAnsi="Cambria"/>
-          <w:b/>
-          <w:bCs/>
-          <w:color w:val="000000"/>
-          <w:sz w:val="22"/>
-          <w:szCs w:val="22"/>
-          <w:lang w:eastAsia="sv-SE"/>
-        </w:rPr>
-      </w:pPr>
-    </w:p>
-    <w:p>
-      <w:pPr>
-        <w:spacing w:after="0"/>
-        <w:rPr>
-          <w:rFonts w:ascii="Cambria" w:hAnsi="Cambria"/>
-          <w:b/>
-          <w:bCs/>
-          <w:color w:val="000000"/>
-          <w:sz w:val="22"/>
-          <w:szCs w:val="22"/>
-          <w:lang w:eastAsia="sv-SE"/>
-        </w:rPr>
-      </w:pPr>
-    </w:p>
-    <w:p>
-      <w:pPr>
-        <w:spacing w:after="0"/>
-        <w:rPr>
-          <w:rFonts w:ascii="Cambria" w:hAnsi="Cambria"/>
-          <w:color w:val="000000"/>
-          <w:sz w:val="22"/>
-          <w:szCs w:val="22"/>
-          <w:lang w:eastAsia="sv-SE"/>
-        </w:rPr>
-      </w:pPr>
-      <w:r>
-        <w:rPr>
-          <w:rFonts w:ascii="Cambria" w:hAnsi="Cambria"/>
-          <w:b/>
-          <w:bCs/>
-          <w:noProof/>
-          <w:color w:val="000000"/>
-          <w:sz w:val="22"/>
-          <w:szCs w:val="22"/>
-          <w:lang w:eastAsia="sv-SE"/>
-        </w:rPr>
-        <w:drawing>
-          <wp:anchor distT="0" distB="0" distL="114300" distR="114300" simplePos="0" relativeHeight="251669504" behindDoc="0" locked="0" layoutInCell="1" allowOverlap="1">
-            <wp:simplePos x="0" y="0"/>
-            <wp:positionH relativeFrom="column">
-              <wp:posOffset>4572000</wp:posOffset>
-            </wp:positionH>
-            <wp:positionV relativeFrom="paragraph">
-              <wp:posOffset>228600</wp:posOffset>
-            </wp:positionV>
-            <wp:extent cx="1492250" cy="909955"/>
-            <wp:effectExtent l="25400" t="0" r="6350" b="0"/>
-            <wp:wrapTight wrapText="bothSides">
-              <wp:wrapPolygon edited="0">
-                <wp:start x="-368" y="0"/>
-                <wp:lineTo x="-368" y="21103"/>
-                <wp:lineTo x="21692" y="21103"/>
-                <wp:lineTo x="21692" y="0"/>
-                <wp:lineTo x="-368" y="0"/>
-              </wp:wrapPolygon>
-            </wp:wrapTight>
-            <wp:docPr id="11" name="" descr="Skärmavbild 2011-05-18 kl. 14.43.24.png"/>
-            <wp:cNvGraphicFramePr>
-              <a:graphicFrameLocks xmlns:a="http://schemas.openxmlformats.org/drawingml/2006/main" noChangeAspect="1"/>
-            </wp:cNvGraphicFramePr>
-            <a:graphic xmlns:a="http://schemas.openxmlformats.org/drawingml/2006/main">
-              <a:graphicData uri="http://schemas.openxmlformats.org/drawingml/2006/picture">
-                <pic:pic xmlns:pic="http://schemas.openxmlformats.org/drawingml/2006/picture">
-                  <pic:nvPicPr>
-                    <pic:cNvPr id="0" name="Skärmavbild 2011-05-18 kl. 14.43.24.png"/>
-                    <pic:cNvPicPr/>
-                  </pic:nvPicPr>
-                  <pic:blipFill>
-                    <a:blip r:embed="rId13"/>
-                    <a:stretch>
-                      <a:fillRect/>
-                    </a:stretch>
-                  </pic:blipFill>
-                  <pic:spPr>
-                    <a:xfrm>
-                      <a:off x="0" y="0"/>
-                      <a:ext cx="1492250" cy="909955"/>
-                    </a:xfrm>
-                    <a:prstGeom prst="rect">
-                      <a:avLst/>
-                    </a:prstGeom>
-                  </pic:spPr>
-                </pic:pic>
-              </a:graphicData>
-            </a:graphic>
-          </wp:anchor>
-        </w:drawing>
-      </w:r>
-      <w:r>
-        <w:rPr>
-          <w:rFonts w:ascii="Cambria" w:hAnsi="Cambria"/>
-          <w:b/>
-          <w:bCs/>
-          <w:color w:val="000000"/>
-          <w:sz w:val="22"/>
-          <w:szCs w:val="22"/>
-          <w:lang w:eastAsia="sv-SE"/>
-        </w:rPr>
-        <w:t xml:space="preserve">2.5 Pop up </w:t>
+        <w:t xml:space="preserve">.5 Pop up </w:t>
       </w:r>
       <w:proofErr w:type="spellStart"/>
       <w:r>
@@ -20443,7 +19958,7 @@
                     <w:rPr>
                       <w:sz w:val="18"/>
                     </w:rPr>
-                    <w:t>squared</w:t>
+                    <w:t>grid</w:t>
                   </w:r>
                   <w:proofErr w:type="spellEnd"/>
                   <w:r>
@@ -26696,6 +26211,29 @@
     <w:qFormat/>
     <w:rsid w:val="00BA530F"/>
   </w:style>
+  <w:style w:type="paragraph" w:styleId="Rubrik1">
+    <w:name w:val="heading 1"/>
+    <w:basedOn w:val="Normal"/>
+    <w:next w:val="Normal"/>
+    <w:link w:val="Rubrik1Char"/>
+    <w:uiPriority w:val="9"/>
+    <w:qFormat/>
+    <w:rsid w:val="00A241BE"/>
+    <w:pPr>
+      <w:keepNext/>
+      <w:keepLines/>
+      <w:spacing w:before="480" w:after="0"/>
+      <w:outlineLvl w:val="0"/>
+    </w:pPr>
+    <w:rPr>
+      <w:rFonts w:asciiTheme="majorHAnsi" w:eastAsiaTheme="majorEastAsia" w:hAnsiTheme="majorHAnsi" w:cstheme="majorBidi"/>
+      <w:b/>
+      <w:bCs/>
+      <w:color w:val="345A8A" w:themeColor="accent1" w:themeShade="B5"/>
+      <w:sz w:val="32"/>
+      <w:szCs w:val="32"/>
+    </w:rPr>
+  </w:style>
   <w:style w:type="character" w:default="1" w:styleId="Standardstycketypsnitt">
     <w:name w:val="Default Paragraph Font"/>
     <w:semiHidden/>
@@ -26756,6 +26294,198 @@
       <w:ind w:left="720"/>
       <w:contextualSpacing/>
     </w:pPr>
+  </w:style>
+  <w:style w:type="character" w:customStyle="1" w:styleId="Rubrik1Char">
+    <w:name w:val="Rubrik 1 Char"/>
+    <w:basedOn w:val="Standardstycketypsnitt"/>
+    <w:link w:val="Rubrik1"/>
+    <w:uiPriority w:val="9"/>
+    <w:rsid w:val="00A241BE"/>
+    <w:rPr>
+      <w:rFonts w:asciiTheme="majorHAnsi" w:eastAsiaTheme="majorEastAsia" w:hAnsiTheme="majorHAnsi" w:cstheme="majorBidi"/>
+      <w:b/>
+      <w:bCs/>
+      <w:color w:val="345A8A" w:themeColor="accent1" w:themeShade="B5"/>
+      <w:sz w:val="32"/>
+      <w:szCs w:val="32"/>
+    </w:rPr>
+  </w:style>
+  <w:style w:type="paragraph" w:styleId="Innehllsfrteckningsrubrik">
+    <w:name w:val="TOC Heading"/>
+    <w:basedOn w:val="Rubrik1"/>
+    <w:next w:val="Normal"/>
+    <w:uiPriority w:val="39"/>
+    <w:unhideWhenUsed/>
+    <w:qFormat/>
+    <w:rsid w:val="00A241BE"/>
+    <w:pPr>
+      <w:spacing w:line="276" w:lineRule="auto"/>
+      <w:outlineLvl w:val="9"/>
+    </w:pPr>
+    <w:rPr>
+      <w:color w:val="365F91" w:themeColor="accent1" w:themeShade="BF"/>
+      <w:sz w:val="28"/>
+      <w:szCs w:val="28"/>
+      <w:lang w:eastAsia="sv-SE"/>
+    </w:rPr>
+  </w:style>
+  <w:style w:type="paragraph" w:styleId="Innehll1">
+    <w:name w:val="toc 1"/>
+    <w:basedOn w:val="Normal"/>
+    <w:next w:val="Normal"/>
+    <w:autoRedefine/>
+    <w:uiPriority w:val="39"/>
+    <w:unhideWhenUsed/>
+    <w:rsid w:val="00A241BE"/>
+    <w:pPr>
+      <w:spacing w:before="120" w:after="0"/>
+    </w:pPr>
+    <w:rPr>
+      <w:b/>
+    </w:rPr>
+  </w:style>
+  <w:style w:type="paragraph" w:styleId="Innehll2">
+    <w:name w:val="toc 2"/>
+    <w:basedOn w:val="Normal"/>
+    <w:next w:val="Normal"/>
+    <w:autoRedefine/>
+    <w:uiPriority w:val="39"/>
+    <w:unhideWhenUsed/>
+    <w:rsid w:val="00A241BE"/>
+    <w:pPr>
+      <w:spacing w:after="0"/>
+      <w:ind w:left="240"/>
+    </w:pPr>
+    <w:rPr>
+      <w:b/>
+      <w:sz w:val="22"/>
+      <w:szCs w:val="22"/>
+    </w:rPr>
+  </w:style>
+  <w:style w:type="paragraph" w:styleId="Innehll3">
+    <w:name w:val="toc 3"/>
+    <w:basedOn w:val="Normal"/>
+    <w:next w:val="Normal"/>
+    <w:autoRedefine/>
+    <w:uiPriority w:val="39"/>
+    <w:unhideWhenUsed/>
+    <w:rsid w:val="00A241BE"/>
+    <w:pPr>
+      <w:spacing w:after="0"/>
+      <w:ind w:left="480"/>
+    </w:pPr>
+    <w:rPr>
+      <w:sz w:val="22"/>
+      <w:szCs w:val="22"/>
+    </w:rPr>
+  </w:style>
+  <w:style w:type="paragraph" w:styleId="Innehll4">
+    <w:name w:val="toc 4"/>
+    <w:basedOn w:val="Normal"/>
+    <w:next w:val="Normal"/>
+    <w:autoRedefine/>
+    <w:uiPriority w:val="39"/>
+    <w:semiHidden/>
+    <w:unhideWhenUsed/>
+    <w:rsid w:val="00A241BE"/>
+    <w:pPr>
+      <w:spacing w:after="0"/>
+      <w:ind w:left="720"/>
+    </w:pPr>
+    <w:rPr>
+      <w:sz w:val="20"/>
+      <w:szCs w:val="20"/>
+    </w:rPr>
+  </w:style>
+  <w:style w:type="paragraph" w:styleId="Innehll5">
+    <w:name w:val="toc 5"/>
+    <w:basedOn w:val="Normal"/>
+    <w:next w:val="Normal"/>
+    <w:autoRedefine/>
+    <w:uiPriority w:val="39"/>
+    <w:semiHidden/>
+    <w:unhideWhenUsed/>
+    <w:rsid w:val="00A241BE"/>
+    <w:pPr>
+      <w:spacing w:after="0"/>
+      <w:ind w:left="960"/>
+    </w:pPr>
+    <w:rPr>
+      <w:sz w:val="20"/>
+      <w:szCs w:val="20"/>
+    </w:rPr>
+  </w:style>
+  <w:style w:type="paragraph" w:styleId="Innehll6">
+    <w:name w:val="toc 6"/>
+    <w:basedOn w:val="Normal"/>
+    <w:next w:val="Normal"/>
+    <w:autoRedefine/>
+    <w:uiPriority w:val="39"/>
+    <w:semiHidden/>
+    <w:unhideWhenUsed/>
+    <w:rsid w:val="00A241BE"/>
+    <w:pPr>
+      <w:spacing w:after="0"/>
+      <w:ind w:left="1200"/>
+    </w:pPr>
+    <w:rPr>
+      <w:sz w:val="20"/>
+      <w:szCs w:val="20"/>
+    </w:rPr>
+  </w:style>
+  <w:style w:type="paragraph" w:styleId="Innehll7">
+    <w:name w:val="toc 7"/>
+    <w:basedOn w:val="Normal"/>
+    <w:next w:val="Normal"/>
+    <w:autoRedefine/>
+    <w:uiPriority w:val="39"/>
+    <w:semiHidden/>
+    <w:unhideWhenUsed/>
+    <w:rsid w:val="00A241BE"/>
+    <w:pPr>
+      <w:spacing w:after="0"/>
+      <w:ind w:left="1440"/>
+    </w:pPr>
+    <w:rPr>
+      <w:sz w:val="20"/>
+      <w:szCs w:val="20"/>
+    </w:rPr>
+  </w:style>
+  <w:style w:type="paragraph" w:styleId="Innehll8">
+    <w:name w:val="toc 8"/>
+    <w:basedOn w:val="Normal"/>
+    <w:next w:val="Normal"/>
+    <w:autoRedefine/>
+    <w:uiPriority w:val="39"/>
+    <w:semiHidden/>
+    <w:unhideWhenUsed/>
+    <w:rsid w:val="00A241BE"/>
+    <w:pPr>
+      <w:spacing w:after="0"/>
+      <w:ind w:left="1680"/>
+    </w:pPr>
+    <w:rPr>
+      <w:sz w:val="20"/>
+      <w:szCs w:val="20"/>
+    </w:rPr>
+  </w:style>
+  <w:style w:type="paragraph" w:styleId="Innehll9">
+    <w:name w:val="toc 9"/>
+    <w:basedOn w:val="Normal"/>
+    <w:next w:val="Normal"/>
+    <w:autoRedefine/>
+    <w:uiPriority w:val="39"/>
+    <w:semiHidden/>
+    <w:unhideWhenUsed/>
+    <w:rsid w:val="00A241BE"/>
+    <w:pPr>
+      <w:spacing w:after="0"/>
+      <w:ind w:left="1920"/>
+    </w:pPr>
+    <w:rPr>
+      <w:sz w:val="20"/>
+      <w:szCs w:val="20"/>
+    </w:rPr>
   </w:style>
 </w:styles>
 </file>

</xml_diff>